<commit_message>
New version of the requirements document
</commit_message>
<xml_diff>
--- a/Requirement specification_Version_0.1.docx
+++ b/Requirement specification_Version_0.1.docx
@@ -5,7 +5,7 @@
     <w:sdt>
       <w:sdtPr>
         <w:rPr>
-          <w:rFonts w:ascii="Arial" w:hAnsi="Arial" w:cs="Arial"/>
+          <w:rFonts w:cstheme="minorHAnsi"/>
           <w:color w:val="6F6F74" w:themeColor="accent1"/>
         </w:rPr>
         <w:id w:val="-1727522511"/>
@@ -26,7 +26,7 @@
             <w:spacing w:before="1540" w:after="240" w:line="276" w:lineRule="auto"/>
             <w:jc w:val="center"/>
             <w:rPr>
-              <w:rFonts w:ascii="Arial" w:hAnsi="Arial" w:cs="Arial"/>
+              <w:rFonts w:cstheme="minorHAnsi"/>
               <w:color w:val="6F6F74" w:themeColor="accent1"/>
             </w:rPr>
           </w:pPr>
@@ -40,18 +40,18 @@
             <w:spacing w:after="240" w:line="276" w:lineRule="auto"/>
             <w:jc w:val="center"/>
             <w:rPr>
-              <w:rFonts w:ascii="Arial" w:eastAsiaTheme="majorEastAsia" w:hAnsi="Arial" w:cs="Arial"/>
+              <w:rFonts w:eastAsiaTheme="majorEastAsia" w:cstheme="minorHAnsi"/>
               <w:caps/>
-              <w:color w:val="000000" w:themeColor="text1"/>
+              <w:color w:val="0070C0"/>
               <w:sz w:val="80"/>
               <w:szCs w:val="80"/>
             </w:rPr>
           </w:pPr>
           <w:r>
             <w:rPr>
-              <w:rFonts w:ascii="Arial" w:eastAsiaTheme="majorEastAsia" w:hAnsi="Arial" w:cs="Arial"/>
+              <w:rFonts w:eastAsiaTheme="majorEastAsia" w:cstheme="minorHAnsi"/>
               <w:caps/>
-              <w:color w:val="000000" w:themeColor="text1"/>
+              <w:color w:val="0070C0"/>
               <w:sz w:val="80"/>
               <w:szCs w:val="80"/>
             </w:rPr>
@@ -61,7 +61,7 @@
         <w:sdt>
           <w:sdtPr>
             <w:rPr>
-              <w:rFonts w:ascii="Arial" w:hAnsi="Arial" w:cs="Arial"/>
+              <w:rFonts w:cstheme="minorHAnsi"/>
               <w:color w:val="000000" w:themeColor="text1"/>
               <w:sz w:val="28"/>
               <w:szCs w:val="28"/>
@@ -75,6 +75,7 @@
             <w:dataBinding w:prefixMappings="xmlns:ns0='http://purl.org/dc/elements/1.1/' xmlns:ns1='http://schemas.openxmlformats.org/package/2006/metadata/core-properties' " w:xpath="/ns1:coreProperties[1]/ns0:subject[1]" w:storeItemID="{6C3C8BC8-F283-45AE-878A-BAB7291924A1}"/>
             <w:text/>
           </w:sdtPr>
+          <w:sdtEndPr/>
           <w:sdtContent>
             <w:p>
               <w:pPr>
@@ -82,7 +83,7 @@
                 <w:spacing w:line="276" w:lineRule="auto"/>
                 <w:jc w:val="center"/>
                 <w:rPr>
-                  <w:rFonts w:ascii="Arial" w:hAnsi="Arial" w:cs="Arial"/>
+                  <w:rFonts w:cstheme="minorHAnsi"/>
                   <w:color w:val="000000" w:themeColor="text1"/>
                   <w:sz w:val="28"/>
                   <w:szCs w:val="28"/>
@@ -90,7 +91,7 @@
               </w:pPr>
               <w:r>
                 <w:rPr>
-                  <w:rFonts w:ascii="Arial" w:hAnsi="Arial" w:cs="Arial"/>
+                  <w:rFonts w:cstheme="minorHAnsi"/>
                   <w:color w:val="000000" w:themeColor="text1"/>
                   <w:sz w:val="28"/>
                   <w:szCs w:val="28"/>
@@ -99,7 +100,7 @@
               </w:r>
               <w:r>
                 <w:rPr>
-                  <w:rFonts w:ascii="Arial" w:hAnsi="Arial" w:cs="Arial"/>
+                  <w:rFonts w:cstheme="minorHAnsi"/>
                   <w:color w:val="000000" w:themeColor="text1"/>
                   <w:sz w:val="28"/>
                   <w:szCs w:val="28"/>
@@ -108,7 +109,7 @@
               </w:r>
               <w:r>
                 <w:rPr>
-                  <w:rFonts w:ascii="Arial" w:hAnsi="Arial" w:cs="Arial"/>
+                  <w:rFonts w:cstheme="minorHAnsi"/>
                   <w:color w:val="000000" w:themeColor="text1"/>
                   <w:sz w:val="28"/>
                   <w:szCs w:val="28"/>
@@ -126,7 +127,7 @@
             </w:tabs>
             <w:spacing w:line="276" w:lineRule="auto"/>
             <w:rPr>
-              <w:rFonts w:ascii="Arial" w:hAnsi="Arial" w:cs="Arial"/>
+              <w:rFonts w:cstheme="minorHAnsi"/>
             </w:rPr>
           </w:pPr>
         </w:p>
@@ -138,7 +139,7 @@
             </w:tabs>
             <w:spacing w:line="276" w:lineRule="auto"/>
             <w:rPr>
-              <w:rFonts w:ascii="Arial" w:hAnsi="Arial" w:cs="Arial"/>
+              <w:rFonts w:cstheme="minorHAnsi"/>
             </w:rPr>
           </w:pPr>
         </w:p>
@@ -150,7 +151,7 @@
             </w:tabs>
             <w:spacing w:line="276" w:lineRule="auto"/>
             <w:rPr>
-              <w:rFonts w:ascii="Arial" w:hAnsi="Arial" w:cs="Arial"/>
+              <w:rFonts w:cstheme="minorHAnsi"/>
             </w:rPr>
           </w:pPr>
         </w:p>
@@ -162,7 +163,7 @@
             </w:tabs>
             <w:spacing w:line="276" w:lineRule="auto"/>
             <w:rPr>
-              <w:rFonts w:ascii="Arial" w:hAnsi="Arial" w:cs="Arial"/>
+              <w:rFonts w:cstheme="minorHAnsi"/>
             </w:rPr>
           </w:pPr>
         </w:p>
@@ -177,30 +178,27 @@
         <w:spacing w:line="276" w:lineRule="auto"/>
         <w:rPr>
           <w:rStyle w:val="Strong"/>
-          <w:rFonts w:ascii="Arial" w:hAnsi="Arial" w:cs="Arial"/>
-          <w:szCs w:val="52"/>
-        </w:rPr>
-      </w:pPr>
-      <w:r>
-        <w:rPr>
-          <w:rStyle w:val="NoSpacing"/>
-          <w:rFonts w:ascii="Arial" w:hAnsi="Arial" w:cs="Arial"/>
+          <w:rFonts w:cstheme="minorHAnsi"/>
+          <w:szCs w:val="52"/>
+        </w:rPr>
+      </w:pPr>
+      <w:r>
+        <w:rPr>
+          <w:rFonts w:cstheme="minorHAnsi"/>
           <w:szCs w:val="52"/>
         </w:rPr>
         <w:t xml:space="preserve"> </w:t>
       </w:r>
       <w:r>
         <w:rPr>
-          <w:rStyle w:val="NoSpacing"/>
-          <w:rFonts w:ascii="Arial" w:hAnsi="Arial" w:cs="Arial"/>
+          <w:rFonts w:cstheme="minorHAnsi"/>
           <w:szCs w:val="52"/>
         </w:rPr>
         <w:tab/>
       </w:r>
       <w:r>
         <w:rPr>
-          <w:rStyle w:val="NoSpacing"/>
-          <w:rFonts w:ascii="Arial" w:hAnsi="Arial" w:cs="Arial"/>
+          <w:rFonts w:cstheme="minorHAnsi"/>
           <w:szCs w:val="52"/>
         </w:rPr>
         <w:tab/>
@@ -208,7 +206,8 @@
       <w:r>
         <w:rPr>
           <w:rStyle w:val="Strong"/>
-          <w:rFonts w:ascii="Arial" w:hAnsi="Arial" w:cs="Arial"/>
+          <w:rFonts w:cstheme="minorHAnsi"/>
+          <w:color w:val="0070C0"/>
           <w:szCs w:val="52"/>
         </w:rPr>
         <w:t>Servlets</w:t>
@@ -220,14 +219,14 @@
         <w:jc w:val="center"/>
         <w:rPr>
           <w:rStyle w:val="Strong"/>
-          <w:rFonts w:ascii="Arial" w:hAnsi="Arial" w:cs="Arial"/>
-          <w:szCs w:val="52"/>
-        </w:rPr>
-      </w:pPr>
-      <w:r>
-        <w:rPr>
-          <w:rStyle w:val="Strong"/>
-          <w:rFonts w:ascii="Arial" w:hAnsi="Arial" w:cs="Arial"/>
+          <w:rFonts w:cstheme="minorHAnsi"/>
+          <w:szCs w:val="52"/>
+        </w:rPr>
+      </w:pPr>
+      <w:r>
+        <w:rPr>
+          <w:rStyle w:val="Strong"/>
+          <w:rFonts w:cstheme="minorHAnsi"/>
           <w:szCs w:val="52"/>
         </w:rPr>
         <w:t>London</w:t>
@@ -239,14 +238,14 @@
         <w:jc w:val="center"/>
         <w:rPr>
           <w:rStyle w:val="Strong"/>
-          <w:rFonts w:ascii="Arial" w:hAnsi="Arial" w:cs="Arial"/>
-          <w:szCs w:val="52"/>
-        </w:rPr>
-      </w:pPr>
-      <w:r>
-        <w:rPr>
-          <w:rStyle w:val="Strong"/>
-          <w:rFonts w:ascii="Arial" w:hAnsi="Arial" w:cs="Arial"/>
+          <w:rFonts w:cstheme="minorHAnsi"/>
+          <w:szCs w:val="52"/>
+        </w:rPr>
+      </w:pPr>
+      <w:r>
+        <w:rPr>
+          <w:rStyle w:val="Strong"/>
+          <w:rFonts w:cstheme="minorHAnsi"/>
           <w:szCs w:val="52"/>
         </w:rPr>
         <w:t>January</w:t>
@@ -254,7 +253,7 @@
       <w:r>
         <w:rPr>
           <w:rStyle w:val="Strong"/>
-          <w:rFonts w:ascii="Arial" w:hAnsi="Arial" w:cs="Arial"/>
+          <w:rFonts w:cstheme="minorHAnsi"/>
           <w:szCs w:val="52"/>
         </w:rPr>
         <w:t xml:space="preserve"> 201</w:t>
@@ -262,7 +261,7 @@
       <w:r>
         <w:rPr>
           <w:rStyle w:val="Strong"/>
-          <w:rFonts w:ascii="Arial" w:hAnsi="Arial" w:cs="Arial"/>
+          <w:rFonts w:cstheme="minorHAnsi"/>
           <w:szCs w:val="52"/>
         </w:rPr>
         <w:t>9</w:t>
@@ -274,7 +273,7 @@
         <w:jc w:val="center"/>
         <w:rPr>
           <w:rStyle w:val="Strong"/>
-          <w:rFonts w:ascii="Arial" w:hAnsi="Arial" w:cs="Arial"/>
+          <w:rFonts w:cstheme="minorHAnsi"/>
           <w:sz w:val="20"/>
           <w:szCs w:val="52"/>
         </w:rPr>
@@ -282,7 +281,7 @@
       <w:r>
         <w:rPr>
           <w:rStyle w:val="Strong"/>
-          <w:rFonts w:ascii="Arial" w:hAnsi="Arial" w:cs="Arial"/>
+          <w:rFonts w:cstheme="minorHAnsi"/>
           <w:sz w:val="20"/>
           <w:szCs w:val="52"/>
         </w:rPr>
@@ -295,7 +294,7 @@
         <w:ind w:firstLine="720"/>
         <w:rPr>
           <w:rStyle w:val="Strong"/>
-          <w:rFonts w:ascii="Arial" w:hAnsi="Arial" w:cs="Arial"/>
+          <w:rFonts w:cstheme="minorHAnsi"/>
           <w:b w:val="0"/>
           <w:sz w:val="20"/>
           <w:szCs w:val="52"/>
@@ -304,7 +303,7 @@
       <w:r>
         <w:rPr>
           <w:rStyle w:val="Strong"/>
-          <w:rFonts w:ascii="Arial" w:hAnsi="Arial" w:cs="Arial"/>
+          <w:rFonts w:cstheme="minorHAnsi"/>
           <w:b w:val="0"/>
           <w:sz w:val="20"/>
           <w:szCs w:val="52"/>
@@ -314,7 +313,7 @@
       <w:r>
         <w:rPr>
           <w:rStyle w:val="Strong"/>
-          <w:rFonts w:ascii="Arial" w:hAnsi="Arial" w:cs="Arial"/>
+          <w:rFonts w:cstheme="minorHAnsi"/>
           <w:b w:val="0"/>
           <w:sz w:val="20"/>
           <w:szCs w:val="52"/>
@@ -324,7 +323,7 @@
       <w:r>
         <w:rPr>
           <w:rStyle w:val="Strong"/>
-          <w:rFonts w:ascii="Arial" w:hAnsi="Arial" w:cs="Arial"/>
+          <w:rFonts w:cstheme="minorHAnsi"/>
           <w:b w:val="0"/>
           <w:sz w:val="20"/>
           <w:szCs w:val="52"/>
@@ -334,7 +333,7 @@
       <w:r>
         <w:rPr>
           <w:rStyle w:val="Strong"/>
-          <w:rFonts w:ascii="Arial" w:hAnsi="Arial" w:cs="Arial"/>
+          <w:rFonts w:cstheme="minorHAnsi"/>
           <w:b w:val="0"/>
           <w:sz w:val="20"/>
           <w:szCs w:val="52"/>
@@ -344,7 +343,7 @@
       <w:r>
         <w:rPr>
           <w:rStyle w:val="Strong"/>
-          <w:rFonts w:ascii="Arial" w:hAnsi="Arial" w:cs="Arial"/>
+          <w:rFonts w:cstheme="minorHAnsi"/>
           <w:b w:val="0"/>
           <w:sz w:val="20"/>
           <w:szCs w:val="52"/>
@@ -357,7 +356,7 @@
         <w:spacing w:line="276" w:lineRule="auto"/>
         <w:rPr>
           <w:rStyle w:val="Strong"/>
-          <w:rFonts w:ascii="Arial" w:hAnsi="Arial" w:cs="Arial"/>
+          <w:rFonts w:cstheme="minorHAnsi"/>
           <w:sz w:val="20"/>
           <w:szCs w:val="52"/>
         </w:rPr>
@@ -378,7 +377,7 @@
         <w:spacing w:line="276" w:lineRule="auto"/>
         <w:rPr>
           <w:rStyle w:val="Strong"/>
-          <w:rFonts w:ascii="Arial" w:hAnsi="Arial" w:cs="Arial"/>
+          <w:rFonts w:cstheme="minorHAnsi"/>
           <w:sz w:val="20"/>
           <w:szCs w:val="52"/>
         </w:rPr>
@@ -386,7 +385,7 @@
       <w:r>
         <w:rPr>
           <w:rStyle w:val="Strong"/>
-          <w:rFonts w:ascii="Arial" w:hAnsi="Arial" w:cs="Arial"/>
+          <w:rFonts w:cstheme="minorHAnsi"/>
           <w:sz w:val="20"/>
           <w:szCs w:val="52"/>
         </w:rPr>
@@ -399,53 +398,63 @@
         <w:jc w:val="both"/>
         <w:rPr>
           <w:rStyle w:val="Strong"/>
-          <w:rFonts w:ascii="Arial" w:hAnsi="Arial" w:cs="Arial"/>
+          <w:rFonts w:cstheme="minorHAnsi"/>
           <w:b w:val="0"/>
           <w:sz w:val="20"/>
           <w:szCs w:val="52"/>
         </w:rPr>
       </w:pPr>
-      <w:proofErr w:type="spellStart"/>
-      <w:r>
-        <w:rPr>
-          <w:rStyle w:val="Strong"/>
-          <w:rFonts w:ascii="Arial" w:hAnsi="Arial" w:cs="Arial"/>
+      <w:r>
+        <w:rPr>
+          <w:rStyle w:val="Strong"/>
+          <w:rFonts w:cstheme="minorHAnsi"/>
           <w:b w:val="0"/>
           <w:sz w:val="20"/>
           <w:szCs w:val="52"/>
         </w:rPr>
-        <w:t>Beniamin</w:t>
-      </w:r>
-      <w:proofErr w:type="spellEnd"/>
-      <w:r>
-        <w:rPr>
-          <w:rStyle w:val="Strong"/>
-          <w:rFonts w:ascii="Arial" w:hAnsi="Arial" w:cs="Arial"/>
+        <w:t xml:space="preserve">Beniamin </w:t>
+      </w:r>
+      <w:r>
+        <w:rPr>
+          <w:rStyle w:val="Strong"/>
+          <w:rFonts w:cstheme="minorHAnsi"/>
           <w:b w:val="0"/>
           <w:sz w:val="20"/>
           <w:szCs w:val="52"/>
         </w:rPr>
-        <w:t xml:space="preserve"> </w:t>
-      </w:r>
-      <w:r>
-        <w:rPr>
-          <w:rStyle w:val="Strong"/>
-          <w:rFonts w:ascii="Arial" w:hAnsi="Arial" w:cs="Arial"/>
+        <w:t>T</w:t>
+      </w:r>
+      <w:r>
+        <w:rPr>
+          <w:rStyle w:val="Strong"/>
+          <w:rFonts w:cstheme="minorHAnsi"/>
           <w:b w:val="0"/>
           <w:sz w:val="20"/>
           <w:szCs w:val="52"/>
         </w:rPr>
-        <w:t>T</w:t>
-      </w:r>
-      <w:r>
-        <w:rPr>
-          <w:rStyle w:val="Strong"/>
-          <w:rFonts w:ascii="Arial" w:hAnsi="Arial" w:cs="Arial"/>
+        <w:t>rip</w:t>
+      </w:r>
+    </w:p>
+    <w:p>
+      <w:pPr>
+        <w:spacing w:line="276" w:lineRule="auto"/>
+        <w:rPr>
+          <w:rStyle w:val="Strong"/>
+          <w:rFonts w:cstheme="minorHAnsi"/>
           <w:b w:val="0"/>
           <w:sz w:val="20"/>
           <w:szCs w:val="52"/>
         </w:rPr>
-        <w:t>rip</w:t>
+      </w:pPr>
+      <w:r>
+        <w:rPr>
+          <w:rStyle w:val="Strong"/>
+          <w:rFonts w:cstheme="minorHAnsi"/>
+          <w:b w:val="0"/>
+          <w:sz w:val="20"/>
+          <w:szCs w:val="52"/>
+        </w:rPr>
+        <w:t>Radu-Cristian Dumitrana</w:t>
       </w:r>
     </w:p>
     <w:p>
@@ -453,7 +462,7 @@
         <w:spacing w:line="276" w:lineRule="auto"/>
         <w:rPr>
           <w:rStyle w:val="Strong"/>
-          <w:rFonts w:ascii="Arial" w:hAnsi="Arial" w:cs="Arial"/>
+          <w:rFonts w:cstheme="minorHAnsi"/>
           <w:b w:val="0"/>
           <w:sz w:val="20"/>
           <w:szCs w:val="52"/>
@@ -462,32 +471,42 @@
       <w:r>
         <w:rPr>
           <w:rStyle w:val="Strong"/>
-          <w:rFonts w:ascii="Arial" w:hAnsi="Arial" w:cs="Arial"/>
+          <w:rFonts w:cstheme="minorHAnsi"/>
           <w:b w:val="0"/>
           <w:sz w:val="20"/>
           <w:szCs w:val="52"/>
         </w:rPr>
-        <w:t xml:space="preserve">Radu-Cristian </w:t>
-      </w:r>
-      <w:proofErr w:type="spellStart"/>
-      <w:r>
-        <w:rPr>
-          <w:rStyle w:val="Strong"/>
-          <w:rFonts w:ascii="Arial" w:hAnsi="Arial" w:cs="Arial"/>
+        <w:t>Glakho Robakidze</w:t>
+      </w:r>
+    </w:p>
+    <w:p>
+      <w:pPr>
+        <w:spacing w:line="276" w:lineRule="auto"/>
+        <w:rPr>
+          <w:rStyle w:val="Strong"/>
+          <w:rFonts w:cstheme="minorHAnsi"/>
           <w:b w:val="0"/>
           <w:sz w:val="20"/>
           <w:szCs w:val="52"/>
         </w:rPr>
-        <w:t>Dumitrana</w:t>
-      </w:r>
-      <w:proofErr w:type="spellEnd"/>
+      </w:pPr>
+      <w:r>
+        <w:rPr>
+          <w:rStyle w:val="Strong"/>
+          <w:rFonts w:cstheme="minorHAnsi"/>
+          <w:b w:val="0"/>
+          <w:sz w:val="20"/>
+          <w:szCs w:val="52"/>
+        </w:rPr>
+        <w:t>Martin Galabov</w:t>
+      </w:r>
     </w:p>
     <w:p>
       <w:pPr>
         <w:spacing w:line="276" w:lineRule="auto"/>
         <w:rPr>
           <w:rStyle w:val="Strong"/>
-          <w:rFonts w:ascii="Arial" w:hAnsi="Arial" w:cs="Arial"/>
+          <w:rFonts w:cstheme="minorHAnsi"/>
           <w:b w:val="0"/>
           <w:sz w:val="20"/>
           <w:szCs w:val="52"/>
@@ -496,12 +515,12 @@
       <w:r>
         <w:rPr>
           <w:rStyle w:val="Strong"/>
-          <w:rFonts w:ascii="Arial" w:hAnsi="Arial" w:cs="Arial"/>
+          <w:rFonts w:cstheme="minorHAnsi"/>
           <w:b w:val="0"/>
           <w:sz w:val="20"/>
           <w:szCs w:val="52"/>
         </w:rPr>
-        <w:t>Glakho Robakidze</w:t>
+        <w:t>Edward Harikantra</w:t>
       </w:r>
     </w:p>
     <w:p>
@@ -509,7 +528,7 @@
         <w:spacing w:line="276" w:lineRule="auto"/>
         <w:rPr>
           <w:rStyle w:val="Strong"/>
-          <w:rFonts w:ascii="Arial" w:hAnsi="Arial" w:cs="Arial"/>
+          <w:rFonts w:cstheme="minorHAnsi"/>
           <w:b w:val="0"/>
           <w:sz w:val="20"/>
           <w:szCs w:val="52"/>
@@ -518,126 +537,58 @@
       <w:r>
         <w:rPr>
           <w:rStyle w:val="Strong"/>
-          <w:rFonts w:ascii="Arial" w:hAnsi="Arial" w:cs="Arial"/>
+          <w:rFonts w:cstheme="minorHAnsi"/>
           <w:b w:val="0"/>
           <w:sz w:val="20"/>
           <w:szCs w:val="52"/>
         </w:rPr>
-        <w:t xml:space="preserve">Martin </w:t>
-      </w:r>
-      <w:proofErr w:type="spellStart"/>
-      <w:r>
-        <w:rPr>
-          <w:rStyle w:val="Strong"/>
-          <w:rFonts w:ascii="Arial" w:hAnsi="Arial" w:cs="Arial"/>
+        <w:t>Bao Pha</w:t>
+      </w:r>
+      <w:r>
+        <w:rPr>
+          <w:rStyle w:val="Strong"/>
+          <w:rFonts w:cstheme="minorHAnsi"/>
           <w:b w:val="0"/>
           <w:sz w:val="20"/>
           <w:szCs w:val="52"/>
         </w:rPr>
-        <w:t>Galabov</w:t>
+        <w:t>m</w:t>
+      </w:r>
+      <w:r>
+        <w:rPr>
+          <w:rStyle w:val="Strong"/>
+          <w:rFonts w:cstheme="minorHAnsi"/>
+          <w:b w:val="0"/>
+          <w:sz w:val="20"/>
+          <w:szCs w:val="52"/>
+        </w:rPr>
+        <w:t xml:space="preserve">                               </w:t>
+      </w:r>
+      <w:r>
+        <w:rPr>
+          <w:rStyle w:val="Strong"/>
+          <w:rFonts w:cstheme="minorHAnsi"/>
+          <w:b w:val="0"/>
+          <w:sz w:val="20"/>
+          <w:szCs w:val="52"/>
+        </w:rPr>
+        <w:br w:type="column"/>
+      </w:r>
+      <w:r>
+        <w:rPr>
+          <w:rStyle w:val="Strong"/>
+          <w:rFonts w:cstheme="minorHAnsi"/>
+          <w:sz w:val="20"/>
+          <w:szCs w:val="52"/>
+        </w:rPr>
+        <w:t>Distribution</w:t>
       </w:r>
     </w:p>
     <w:p>
       <w:pPr>
         <w:spacing w:line="276" w:lineRule="auto"/>
         <w:rPr>
-          <w:rStyle w:val="Strong"/>
-          <w:rFonts w:ascii="Arial" w:hAnsi="Arial" w:cs="Arial"/>
-          <w:b w:val="0"/>
-          <w:sz w:val="20"/>
-          <w:szCs w:val="52"/>
-        </w:rPr>
-      </w:pPr>
-      <w:proofErr w:type="spellEnd"/>
-      <w:r>
-        <w:rPr>
-          <w:rStyle w:val="Strong"/>
-          <w:rFonts w:ascii="Arial" w:hAnsi="Arial" w:cs="Arial"/>
-          <w:b w:val="0"/>
-          <w:sz w:val="20"/>
-          <w:szCs w:val="52"/>
-        </w:rPr>
-        <w:t xml:space="preserve">Edward </w:t>
-      </w:r>
-      <w:proofErr w:type="spellStart"/>
-      <w:r>
-        <w:rPr>
-          <w:rStyle w:val="Strong"/>
-          <w:rFonts w:ascii="Arial" w:hAnsi="Arial" w:cs="Arial"/>
-          <w:b w:val="0"/>
-          <w:sz w:val="20"/>
-          <w:szCs w:val="52"/>
-        </w:rPr>
-        <w:t>Harikantra</w:t>
-      </w:r>
-      <w:proofErr w:type="spellEnd"/>
-    </w:p>
-    <w:p>
-      <w:pPr>
-        <w:spacing w:line="276" w:lineRule="auto"/>
-        <w:rPr>
-          <w:rStyle w:val="Strong"/>
-          <w:rFonts w:ascii="Arial" w:hAnsi="Arial" w:cs="Arial"/>
-          <w:b w:val="0"/>
-          <w:sz w:val="20"/>
-          <w:szCs w:val="52"/>
-        </w:rPr>
-      </w:pPr>
-      <w:r>
-        <w:rPr>
-          <w:rStyle w:val="Strong"/>
-          <w:rFonts w:ascii="Arial" w:hAnsi="Arial" w:cs="Arial"/>
-          <w:b w:val="0"/>
-          <w:sz w:val="20"/>
-          <w:szCs w:val="52"/>
-        </w:rPr>
-        <w:t>Bao Pha</w:t>
-      </w:r>
-      <w:r>
-        <w:rPr>
-          <w:rStyle w:val="Strong"/>
-          <w:rFonts w:ascii="Arial" w:hAnsi="Arial" w:cs="Arial"/>
-          <w:b w:val="0"/>
-          <w:sz w:val="20"/>
-          <w:szCs w:val="52"/>
-        </w:rPr>
-        <w:t>m</w:t>
-      </w:r>
-      <w:r>
-        <w:rPr>
-          <w:rStyle w:val="Strong"/>
-          <w:rFonts w:ascii="Arial" w:hAnsi="Arial" w:cs="Arial"/>
-          <w:b w:val="0"/>
-          <w:sz w:val="20"/>
-          <w:szCs w:val="52"/>
-        </w:rPr>
-        <w:t xml:space="preserve">                               </w:t>
-      </w:r>
-      <w:r>
-        <w:rPr>
-          <w:rStyle w:val="Strong"/>
-          <w:rFonts w:ascii="Arial" w:hAnsi="Arial" w:cs="Arial"/>
-          <w:b w:val="0"/>
-          <w:sz w:val="20"/>
-          <w:szCs w:val="52"/>
-        </w:rPr>
-        <w:br w:type="column"/>
-      </w:r>
-      <w:r>
-        <w:rPr>
-          <w:rStyle w:val="Strong"/>
-          <w:rFonts w:ascii="Arial" w:hAnsi="Arial" w:cs="Arial"/>
-          <w:sz w:val="20"/>
-          <w:szCs w:val="52"/>
-        </w:rPr>
-        <w:t>Distribution</w:t>
-      </w:r>
-    </w:p>
-    <w:p>
-      <w:pPr>
-        <w:spacing w:line="276" w:lineRule="auto"/>
-        <w:rPr>
-          <w:rFonts w:ascii="Arial" w:hAnsi="Arial" w:cs="Arial"/>
+          <w:rFonts w:cstheme="minorHAnsi"/>
           <w:bCs/>
           <w:sz w:val="20"/>
           <w:szCs w:val="52"/>
@@ -655,7 +606,7 @@
       <w:r>
         <w:rPr>
           <w:rStyle w:val="Strong"/>
-          <w:rFonts w:ascii="Arial" w:hAnsi="Arial" w:cs="Arial"/>
+          <w:rFonts w:cstheme="minorHAnsi"/>
           <w:b w:val="0"/>
           <w:sz w:val="20"/>
           <w:szCs w:val="52"/>
@@ -665,7 +616,7 @@
       <w:r>
         <w:rPr>
           <w:rStyle w:val="Strong"/>
-          <w:rFonts w:ascii="Arial" w:hAnsi="Arial" w:cs="Arial"/>
+          <w:rFonts w:cstheme="minorHAnsi"/>
           <w:b w:val="0"/>
           <w:sz w:val="20"/>
           <w:szCs w:val="52"/>
@@ -675,7 +626,7 @@
       <w:r>
         <w:rPr>
           <w:rStyle w:val="Strong"/>
-          <w:rFonts w:ascii="Arial" w:hAnsi="Arial" w:cs="Arial"/>
+          <w:rFonts w:cstheme="minorHAnsi"/>
           <w:b w:val="0"/>
           <w:sz w:val="20"/>
           <w:szCs w:val="52"/>
@@ -685,7 +636,7 @@
       <w:r>
         <w:rPr>
           <w:rStyle w:val="Strong"/>
-          <w:rFonts w:ascii="Arial" w:hAnsi="Arial" w:cs="Arial"/>
+          <w:rFonts w:cstheme="minorHAnsi"/>
           <w:b w:val="0"/>
           <w:sz w:val="20"/>
           <w:szCs w:val="52"/>
@@ -695,7 +646,7 @@
       <w:r>
         <w:rPr>
           <w:rStyle w:val="Strong"/>
-          <w:rFonts w:ascii="Arial" w:hAnsi="Arial" w:cs="Arial"/>
+          <w:rFonts w:cstheme="minorHAnsi"/>
           <w:b w:val="0"/>
           <w:sz w:val="20"/>
           <w:szCs w:val="52"/>
@@ -705,7 +656,7 @@
       <w:r>
         <w:rPr>
           <w:rStyle w:val="Strong"/>
-          <w:rFonts w:ascii="Arial" w:hAnsi="Arial" w:cs="Arial"/>
+          <w:rFonts w:cstheme="minorHAnsi"/>
           <w:b w:val="0"/>
           <w:sz w:val="20"/>
           <w:szCs w:val="52"/>
@@ -715,7 +666,7 @@
       <w:r>
         <w:rPr>
           <w:rStyle w:val="Strong"/>
-          <w:rFonts w:ascii="Arial" w:hAnsi="Arial" w:cs="Arial"/>
+          <w:rFonts w:cstheme="minorHAnsi"/>
           <w:b w:val="0"/>
           <w:sz w:val="20"/>
           <w:szCs w:val="52"/>
@@ -725,7 +676,7 @@
       <w:r>
         <w:rPr>
           <w:rStyle w:val="Strong"/>
-          <w:rFonts w:ascii="Arial" w:hAnsi="Arial" w:cs="Arial"/>
+          <w:rFonts w:cstheme="minorHAnsi"/>
           <w:b w:val="0"/>
           <w:sz w:val="20"/>
           <w:szCs w:val="52"/>
@@ -737,7 +688,7 @@
       <w:pPr>
         <w:spacing w:line="276" w:lineRule="auto"/>
         <w:rPr>
-          <w:rFonts w:ascii="Arial" w:hAnsi="Arial" w:cs="Arial"/>
+          <w:rFonts w:cstheme="minorHAnsi"/>
         </w:rPr>
         <w:sectPr>
           <w:type w:val="continuous"/>
@@ -754,7 +705,7 @@
       <w:pPr>
         <w:spacing w:line="276" w:lineRule="auto"/>
         <w:rPr>
-          <w:rFonts w:ascii="Arial" w:hAnsi="Arial" w:cs="Arial"/>
+          <w:rFonts w:cstheme="minorHAnsi"/>
         </w:rPr>
         <w:sectPr>
           <w:type w:val="continuous"/>
@@ -769,6 +720,12 @@
     </w:p>
     <w:sdt>
       <w:sdtPr>
+        <w:rPr>
+          <w:rFonts w:asciiTheme="minorHAnsi" w:eastAsiaTheme="minorEastAsia" w:hAnsiTheme="minorHAnsi" w:cstheme="minorHAnsi"/>
+          <w:color w:val="auto"/>
+          <w:sz w:val="22"/>
+          <w:szCs w:val="22"/>
+        </w:rPr>
         <w:id w:val="-893118184"/>
         <w:docPartObj>
           <w:docPartGallery w:val="Table of Contents"/>
@@ -777,13 +734,9 @@
       </w:sdtPr>
       <w:sdtEndPr>
         <w:rPr>
-          <w:rFonts w:asciiTheme="minorHAnsi" w:eastAsiaTheme="minorEastAsia" w:hAnsiTheme="minorHAnsi" w:cstheme="minorBidi"/>
           <w:b/>
           <w:bCs/>
           <w:noProof/>
-          <w:color w:val="auto"/>
-          <w:sz w:val="22"/>
-          <w:szCs w:val="22"/>
         </w:rPr>
       </w:sdtEndPr>
       <w:sdtContent>
@@ -791,8 +744,14 @@
           <w:pPr>
             <w:pStyle w:val="TOCHeading"/>
             <w:spacing w:line="276" w:lineRule="auto"/>
+            <w:rPr>
+              <w:rFonts w:asciiTheme="minorHAnsi" w:hAnsiTheme="minorHAnsi" w:cstheme="minorHAnsi"/>
+            </w:rPr>
           </w:pPr>
           <w:r>
+            <w:rPr>
+              <w:rFonts w:asciiTheme="minorHAnsi" w:hAnsiTheme="minorHAnsi" w:cstheme="minorHAnsi"/>
+            </w:rPr>
             <w:t>Table of Contents</w:t>
           </w:r>
         </w:p>
@@ -802,13 +761,14 @@
             <w:tabs>
               <w:tab w:val="right" w:leader="dot" w:pos="9350"/>
             </w:tabs>
-            <w:spacing w:line="276" w:lineRule="auto"/>
             <w:rPr>
+              <w:rFonts w:cstheme="minorHAnsi"/>
               <w:noProof/>
             </w:rPr>
           </w:pPr>
           <w:r>
             <w:rPr>
+              <w:rFonts w:cstheme="minorHAnsi"/>
               <w:b/>
               <w:bCs/>
               <w:noProof/>
@@ -817,6 +777,7 @@
           </w:r>
           <w:r>
             <w:rPr>
+              <w:rFonts w:cstheme="minorHAnsi"/>
               <w:b/>
               <w:bCs/>
               <w:noProof/>
@@ -825,22 +786,25 @@
           </w:r>
           <w:r>
             <w:rPr>
+              <w:rFonts w:cstheme="minorHAnsi"/>
               <w:b/>
               <w:bCs/>
               <w:noProof/>
             </w:rPr>
             <w:fldChar w:fldCharType="separate"/>
           </w:r>
-          <w:hyperlink w:anchor="_Toc536115124" w:history="1">
+          <w:hyperlink w:anchor="_Toc536466378" w:history="1">
             <w:r>
               <w:rPr>
                 <w:rStyle w:val="Hyperlink"/>
+                <w:rFonts w:cstheme="minorHAnsi"/>
                 <w:noProof/>
               </w:rPr>
               <w:t>1 Preface</w:t>
             </w:r>
             <w:r>
               <w:rPr>
+                <w:rFonts w:cstheme="minorHAnsi"/>
                 <w:noProof/>
                 <w:webHidden/>
               </w:rPr>
@@ -848,6 +812,7 @@
             </w:r>
             <w:r>
               <w:rPr>
+                <w:rFonts w:cstheme="minorHAnsi"/>
                 <w:noProof/>
                 <w:webHidden/>
               </w:rPr>
@@ -855,19 +820,22 @@
             </w:r>
             <w:r>
               <w:rPr>
+                <w:rFonts w:cstheme="minorHAnsi"/>
                 <w:noProof/>
                 <w:webHidden/>
               </w:rPr>
-              <w:instrText xml:space="preserve"> PAGEREF _Toc536115124 \h </w:instrText>
+              <w:instrText xml:space="preserve"> PAGEREF _Toc536466378 \h </w:instrText>
             </w:r>
             <w:r>
               <w:rPr>
+                <w:rFonts w:cstheme="minorHAnsi"/>
                 <w:noProof/>
                 <w:webHidden/>
               </w:rPr>
             </w:r>
             <w:r>
               <w:rPr>
+                <w:rFonts w:cstheme="minorHAnsi"/>
                 <w:noProof/>
                 <w:webHidden/>
               </w:rPr>
@@ -875,6 +843,7 @@
             </w:r>
             <w:r>
               <w:rPr>
+                <w:rFonts w:cstheme="minorHAnsi"/>
                 <w:noProof/>
                 <w:webHidden/>
               </w:rPr>
@@ -882,6 +851,7 @@
             </w:r>
             <w:r>
               <w:rPr>
+                <w:rFonts w:cstheme="minorHAnsi"/>
                 <w:noProof/>
                 <w:webHidden/>
               </w:rPr>
@@ -896,21 +866,23 @@
               <w:tab w:val="left" w:pos="880"/>
               <w:tab w:val="right" w:leader="dot" w:pos="9350"/>
             </w:tabs>
-            <w:spacing w:line="276" w:lineRule="auto"/>
             <w:rPr>
+              <w:rFonts w:cstheme="minorHAnsi"/>
               <w:noProof/>
             </w:rPr>
           </w:pPr>
-          <w:hyperlink w:anchor="_Toc536115125" w:history="1">
+          <w:hyperlink w:anchor="_Toc536466379" w:history="1">
             <w:r>
               <w:rPr>
                 <w:rStyle w:val="Hyperlink"/>
+                <w:rFonts w:cstheme="minorHAnsi"/>
                 <w:noProof/>
               </w:rPr>
               <w:t>1.1</w:t>
             </w:r>
             <w:r>
               <w:rPr>
+                <w:rFonts w:cstheme="minorHAnsi"/>
                 <w:noProof/>
               </w:rPr>
               <w:tab/>
@@ -918,12 +890,14 @@
             <w:r>
               <w:rPr>
                 <w:rStyle w:val="Hyperlink"/>
+                <w:rFonts w:cstheme="minorHAnsi"/>
                 <w:noProof/>
               </w:rPr>
               <w:t>Purpose and scope of this document</w:t>
             </w:r>
             <w:r>
               <w:rPr>
+                <w:rFonts w:cstheme="minorHAnsi"/>
                 <w:noProof/>
                 <w:webHidden/>
               </w:rPr>
@@ -931,6 +905,7 @@
             </w:r>
             <w:r>
               <w:rPr>
+                <w:rFonts w:cstheme="minorHAnsi"/>
                 <w:noProof/>
                 <w:webHidden/>
               </w:rPr>
@@ -938,19 +913,22 @@
             </w:r>
             <w:r>
               <w:rPr>
+                <w:rFonts w:cstheme="minorHAnsi"/>
                 <w:noProof/>
                 <w:webHidden/>
               </w:rPr>
-              <w:instrText xml:space="preserve"> PAGEREF _Toc536115125 \h </w:instrText>
+              <w:instrText xml:space="preserve"> PAGEREF _Toc536466379 \h </w:instrText>
             </w:r>
             <w:r>
               <w:rPr>
+                <w:rFonts w:cstheme="minorHAnsi"/>
                 <w:noProof/>
                 <w:webHidden/>
               </w:rPr>
             </w:r>
             <w:r>
               <w:rPr>
+                <w:rFonts w:cstheme="minorHAnsi"/>
                 <w:noProof/>
                 <w:webHidden/>
               </w:rPr>
@@ -958,6 +936,7 @@
             </w:r>
             <w:r>
               <w:rPr>
+                <w:rFonts w:cstheme="minorHAnsi"/>
                 <w:noProof/>
                 <w:webHidden/>
               </w:rPr>
@@ -965,6 +944,100 @@
             </w:r>
             <w:r>
               <w:rPr>
+                <w:rFonts w:cstheme="minorHAnsi"/>
+                <w:noProof/>
+                <w:webHidden/>
+              </w:rPr>
+              <w:fldChar w:fldCharType="end"/>
+            </w:r>
+          </w:hyperlink>
+        </w:p>
+        <w:p>
+          <w:pPr>
+            <w:pStyle w:val="TOC2"/>
+            <w:tabs>
+              <w:tab w:val="left" w:pos="880"/>
+              <w:tab w:val="right" w:leader="dot" w:pos="9350"/>
+            </w:tabs>
+            <w:rPr>
+              <w:rFonts w:cstheme="minorHAnsi"/>
+              <w:noProof/>
+            </w:rPr>
+          </w:pPr>
+          <w:hyperlink w:anchor="_Toc536466380" w:history="1">
+            <w:r>
+              <w:rPr>
+                <w:rStyle w:val="Hyperlink"/>
+                <w:rFonts w:cstheme="minorHAnsi"/>
+                <w:noProof/>
+              </w:rPr>
+              <w:t>1.2</w:t>
+            </w:r>
+            <w:r>
+              <w:rPr>
+                <w:rFonts w:cstheme="minorHAnsi"/>
+                <w:noProof/>
+              </w:rPr>
+              <w:tab/>
+            </w:r>
+            <w:r>
+              <w:rPr>
+                <w:rStyle w:val="Hyperlink"/>
+                <w:rFonts w:cstheme="minorHAnsi"/>
+                <w:noProof/>
+              </w:rPr>
+              <w:t>History of the document</w:t>
+            </w:r>
+            <w:r>
+              <w:rPr>
+                <w:rFonts w:cstheme="minorHAnsi"/>
+                <w:noProof/>
+                <w:webHidden/>
+              </w:rPr>
+              <w:tab/>
+            </w:r>
+            <w:r>
+              <w:rPr>
+                <w:rFonts w:cstheme="minorHAnsi"/>
+                <w:noProof/>
+                <w:webHidden/>
+              </w:rPr>
+              <w:fldChar w:fldCharType="begin"/>
+            </w:r>
+            <w:r>
+              <w:rPr>
+                <w:rFonts w:cstheme="minorHAnsi"/>
+                <w:noProof/>
+                <w:webHidden/>
+              </w:rPr>
+              <w:instrText xml:space="preserve"> PAGEREF _Toc536466380 \h </w:instrText>
+            </w:r>
+            <w:r>
+              <w:rPr>
+                <w:rFonts w:cstheme="minorHAnsi"/>
+                <w:noProof/>
+                <w:webHidden/>
+              </w:rPr>
+            </w:r>
+            <w:r>
+              <w:rPr>
+                <w:rFonts w:cstheme="minorHAnsi"/>
+                <w:noProof/>
+                <w:webHidden/>
+              </w:rPr>
+              <w:fldChar w:fldCharType="separate"/>
+            </w:r>
+            <w:r>
+              <w:rPr>
+                <w:rFonts w:cstheme="minorHAnsi"/>
+                <w:noProof/>
+                <w:webHidden/>
+              </w:rPr>
+              <w:t>1</w:t>
+            </w:r>
+            <w:r>
+              <w:rPr>
+                <w:rFonts w:cstheme="minorHAnsi"/>
                 <w:noProof/>
                 <w:webHidden/>
               </w:rPr>
@@ -975,9 +1048,13 @@
         <w:p>
           <w:pPr>
             <w:spacing w:line="276" w:lineRule="auto"/>
+            <w:rPr>
+              <w:rFonts w:cstheme="minorHAnsi"/>
+            </w:rPr>
           </w:pPr>
           <w:r>
             <w:rPr>
+              <w:rFonts w:cstheme="minorHAnsi"/>
               <w:b/>
               <w:bCs/>
               <w:noProof/>
@@ -991,7 +1068,7 @@
       <w:pPr>
         <w:spacing w:line="276" w:lineRule="auto"/>
         <w:rPr>
-          <w:rFonts w:ascii="Arial" w:hAnsi="Arial" w:cs="Arial"/>
+          <w:rFonts w:cstheme="minorHAnsi"/>
         </w:rPr>
         <w:sectPr>
           <w:pgSz w:w="12240" w:h="15840"/>
@@ -1002,13 +1079,14 @@
           <w:docGrid w:linePitch="360"/>
         </w:sectPr>
       </w:pPr>
-      <w:bookmarkStart w:id="0" w:name="_GoBack"/>
-      <w:bookmarkEnd w:id="0"/>
     </w:p>
     <w:p>
       <w:pPr>
         <w:pStyle w:val="Heading1"/>
         <w:spacing w:line="276" w:lineRule="auto"/>
+        <w:rPr>
+          <w:rFonts w:asciiTheme="minorHAnsi" w:hAnsiTheme="minorHAnsi" w:cstheme="minorHAnsi"/>
+        </w:rPr>
         <w:sectPr>
           <w:pgSz w:w="12240" w:h="15840"/>
           <w:pgMar w:top="1440" w:right="1440" w:bottom="1440" w:left="1440" w:header="720" w:footer="720" w:gutter="0"/>
@@ -1023,16 +1101,25 @@
       <w:pPr>
         <w:pStyle w:val="Heading1"/>
         <w:spacing w:line="276" w:lineRule="auto"/>
-      </w:pPr>
-      <w:bookmarkStart w:id="1" w:name="_Toc536115124"/>
-      <w:r>
+        <w:rPr>
+          <w:rFonts w:asciiTheme="minorHAnsi" w:hAnsiTheme="minorHAnsi" w:cstheme="minorHAnsi"/>
+        </w:rPr>
+      </w:pPr>
+      <w:bookmarkStart w:id="0" w:name="_Toc536466378"/>
+      <w:r>
+        <w:rPr>
+          <w:rFonts w:asciiTheme="minorHAnsi" w:hAnsiTheme="minorHAnsi" w:cstheme="minorHAnsi"/>
+        </w:rPr>
         <w:t>1 Preface</w:t>
       </w:r>
-      <w:bookmarkEnd w:id="1"/>
+      <w:bookmarkEnd w:id="0"/>
     </w:p>
     <w:p>
       <w:pPr>
         <w:spacing w:line="276" w:lineRule="auto"/>
+        <w:rPr>
+          <w:rFonts w:cstheme="minorHAnsi"/>
+        </w:rPr>
       </w:pPr>
     </w:p>
     <w:p>
@@ -1043,41 +1130,345 @@
           <w:numId w:val="1"/>
         </w:numPr>
         <w:spacing w:line="276" w:lineRule="auto"/>
-      </w:pPr>
-      <w:bookmarkStart w:id="2" w:name="_Toc536115125"/>
-      <w:r>
+        <w:rPr>
+          <w:rFonts w:asciiTheme="minorHAnsi" w:hAnsiTheme="minorHAnsi" w:cstheme="minorHAnsi"/>
+        </w:rPr>
+      </w:pPr>
+      <w:bookmarkStart w:id="1" w:name="_Toc536466379"/>
+      <w:r>
+        <w:rPr>
+          <w:rFonts w:asciiTheme="minorHAnsi" w:hAnsiTheme="minorHAnsi" w:cstheme="minorHAnsi"/>
+        </w:rPr>
         <w:t>Purpose and scope of this document</w:t>
+      </w:r>
+      <w:bookmarkEnd w:id="1"/>
+    </w:p>
+    <w:p>
+      <w:pPr>
+        <w:spacing w:line="276" w:lineRule="auto"/>
+        <w:rPr>
+          <w:rFonts w:cstheme="minorHAnsi"/>
+        </w:rPr>
+      </w:pPr>
+    </w:p>
+    <w:p>
+      <w:pPr>
+        <w:spacing w:line="276" w:lineRule="auto"/>
+        <w:ind w:firstLine="540"/>
+        <w:rPr>
+          <w:rFonts w:cstheme="minorHAnsi"/>
+        </w:rPr>
+      </w:pPr>
+      <w:r>
+        <w:rPr>
+          <w:rFonts w:cstheme="minorHAnsi"/>
+        </w:rPr>
+        <w:t>This is a software requirements document</w:t>
+      </w:r>
+      <w:r>
+        <w:rPr>
+          <w:rFonts w:cstheme="minorHAnsi"/>
+        </w:rPr>
+        <w:t xml:space="preserve"> for GARITS </w:t>
+      </w:r>
+      <w:r>
+        <w:rPr>
+          <w:rFonts w:cstheme="minorHAnsi"/>
+        </w:rPr>
+        <w:t>and covers the</w:t>
+      </w:r>
+      <w:r>
+        <w:rPr>
+          <w:rFonts w:cstheme="minorHAnsi"/>
+        </w:rPr>
+        <w:t xml:space="preserve"> functional and non-functional requirements </w:t>
+      </w:r>
+      <w:r>
+        <w:rPr>
+          <w:rFonts w:cstheme="minorHAnsi"/>
+        </w:rPr>
+        <w:t xml:space="preserve">with </w:t>
+      </w:r>
+      <w:r>
+        <w:rPr>
+          <w:rFonts w:cstheme="minorHAnsi"/>
+        </w:rPr>
+        <w:t>implementation constraints presented by the customer Quick Fix Fitters.</w:t>
+      </w:r>
+    </w:p>
+    <w:p>
+      <w:pPr>
+        <w:spacing w:line="276" w:lineRule="auto"/>
+        <w:ind w:firstLine="540"/>
+        <w:rPr>
+          <w:rFonts w:cstheme="minorHAnsi"/>
+        </w:rPr>
+      </w:pPr>
+      <w:r>
+        <w:rPr>
+          <w:rFonts w:cstheme="minorHAnsi"/>
+        </w:rPr>
+        <w:t>This document will firstly define the existing system and the problems the company faces using the current system. Secondly, it will show the requirement specification of the new system and go in details of how the new system will be designed and implemented.</w:t>
+      </w:r>
+    </w:p>
+    <w:p>
+      <w:pPr>
+        <w:spacing w:line="276" w:lineRule="auto"/>
+        <w:rPr>
+          <w:rFonts w:cstheme="minorHAnsi"/>
+        </w:rPr>
+      </w:pPr>
+    </w:p>
+    <w:p>
+      <w:pPr>
+        <w:pStyle w:val="Heading2"/>
+        <w:numPr>
+          <w:ilvl w:val="1"/>
+          <w:numId w:val="1"/>
+        </w:numPr>
+        <w:spacing w:line="276" w:lineRule="auto"/>
+        <w:rPr>
+          <w:rFonts w:asciiTheme="minorHAnsi" w:hAnsiTheme="minorHAnsi" w:cstheme="minorHAnsi"/>
+        </w:rPr>
+      </w:pPr>
+      <w:bookmarkStart w:id="2" w:name="_Toc536466380"/>
+      <w:r>
+        <w:rPr>
+          <w:rFonts w:asciiTheme="minorHAnsi" w:hAnsiTheme="minorHAnsi" w:cstheme="minorHAnsi"/>
+        </w:rPr>
+        <w:t>History of the document</w:t>
       </w:r>
       <w:bookmarkEnd w:id="2"/>
     </w:p>
     <w:p>
       <w:pPr>
-        <w:spacing w:line="276" w:lineRule="auto"/>
-      </w:pPr>
+        <w:ind w:firstLine="540"/>
+        <w:rPr>
+          <w:rFonts w:cstheme="minorHAnsi"/>
+        </w:rPr>
+      </w:pPr>
+      <w:r>
+        <w:rPr>
+          <w:rFonts w:cstheme="minorHAnsi"/>
+        </w:rPr>
+        <w:t>The current version of this docume</w:t>
+      </w:r>
+      <w:bookmarkStart w:id="3" w:name="_GoBack"/>
+      <w:bookmarkEnd w:id="3"/>
+      <w:r>
+        <w:rPr>
+          <w:rFonts w:cstheme="minorHAnsi"/>
+        </w:rPr>
+        <w:t>nt is 0.2</w:t>
+      </w:r>
+      <w:r>
+        <w:rPr>
+          <w:rFonts w:cstheme="minorHAnsi"/>
+        </w:rPr>
+        <w:t>, In this version the formatting of the document was refined, new information has been added to chapter 1.1 and chapter 1.2 version control was added to the document.</w:t>
+      </w:r>
     </w:p>
     <w:p>
       <w:pPr>
-        <w:spacing w:line="276" w:lineRule="auto"/>
+        <w:rPr>
+          <w:rFonts w:cstheme="minorHAnsi"/>
+        </w:rPr>
+      </w:pPr>
+      <w:r>
+        <w:rPr>
+          <w:rFonts w:cstheme="minorHAnsi"/>
+        </w:rPr>
+        <w:t>All</w:t>
+      </w:r>
+      <w:r>
+        <w:rPr>
+          <w:rFonts w:cstheme="minorHAnsi"/>
+        </w:rPr>
+        <w:t xml:space="preserve"> the versions and changes made in them is shown in the table below:</w:t>
+      </w:r>
+    </w:p>
+    <w:tbl>
+      <w:tblPr>
+        <w:tblStyle w:val="TableGrid"/>
+        <w:tblW w:w="0" w:type="auto"/>
+        <w:tblLook w:val="05E0" w:firstRow="1" w:lastRow="1" w:firstColumn="1" w:lastColumn="1" w:noHBand="0" w:noVBand="1"/>
+        <w:tblCaption w:val="ChangeLog"/>
+      </w:tblPr>
+      <w:tblGrid>
+        <w:gridCol w:w="1023"/>
+        <w:gridCol w:w="8327"/>
+      </w:tblGrid>
+      <w:tr>
+        <w:tc>
+          <w:tcPr>
+            <w:tcW w:w="1011" w:type="dxa"/>
+            <w:shd w:val="clear" w:color="auto" w:fill="000000" w:themeFill="text1"/>
+          </w:tcPr>
+          <w:p>
+            <w:pPr>
+              <w:jc w:val="center"/>
+              <w:rPr>
+                <w:rFonts w:cstheme="minorHAnsi"/>
+                <w:b/>
+              </w:rPr>
+            </w:pPr>
+            <w:r>
+              <w:rPr>
+                <w:rFonts w:cstheme="minorHAnsi"/>
+                <w:b/>
+              </w:rPr>
+              <w:t>Version</w:t>
+            </w:r>
+          </w:p>
+        </w:tc>
+        <w:tc>
+          <w:tcPr>
+            <w:tcW w:w="8339" w:type="dxa"/>
+            <w:shd w:val="clear" w:color="auto" w:fill="000000" w:themeFill="text1"/>
+          </w:tcPr>
+          <w:p>
+            <w:pPr>
+              <w:jc w:val="center"/>
+              <w:rPr>
+                <w:rFonts w:cstheme="minorHAnsi"/>
+                <w:b/>
+              </w:rPr>
+            </w:pPr>
+            <w:r>
+              <w:rPr>
+                <w:rFonts w:cstheme="minorHAnsi"/>
+                <w:b/>
+              </w:rPr>
+              <w:t>Changes made</w:t>
+            </w:r>
+          </w:p>
+        </w:tc>
+      </w:tr>
+      <w:tr>
+        <w:trPr>
+          <w:trHeight w:val="341"/>
+        </w:trPr>
+        <w:tc>
+          <w:tcPr>
+            <w:tcW w:w="1011" w:type="dxa"/>
+          </w:tcPr>
+          <w:p>
+            <w:pPr>
+              <w:rPr>
+                <w:rFonts w:cstheme="minorHAnsi"/>
+              </w:rPr>
+            </w:pPr>
+            <w:r>
+              <w:rPr>
+                <w:rFonts w:cstheme="minorHAnsi"/>
+              </w:rPr>
+              <w:t>0.1</w:t>
+            </w:r>
+          </w:p>
+        </w:tc>
+        <w:tc>
+          <w:tcPr>
+            <w:tcW w:w="8339" w:type="dxa"/>
+          </w:tcPr>
+          <w:p>
+            <w:pPr>
+              <w:rPr>
+                <w:rFonts w:cstheme="minorHAnsi"/>
+              </w:rPr>
+            </w:pPr>
+            <w:r>
+              <w:rPr>
+                <w:rFonts w:cstheme="minorHAnsi"/>
+              </w:rPr>
+              <w:t xml:space="preserve">This was the first draft of the document, when it was </w:t>
+            </w:r>
+            <w:r>
+              <w:rPr>
+                <w:rFonts w:cstheme="minorHAnsi"/>
+              </w:rPr>
+              <w:t>created,</w:t>
+            </w:r>
+            <w:r>
+              <w:rPr>
+                <w:rFonts w:cstheme="minorHAnsi"/>
+              </w:rPr>
+              <w:t xml:space="preserve"> and the rough layout of the format was created.</w:t>
+            </w:r>
+          </w:p>
+        </w:tc>
+      </w:tr>
+      <w:tr>
+        <w:tc>
+          <w:tcPr>
+            <w:tcW w:w="1011" w:type="dxa"/>
+          </w:tcPr>
+          <w:p>
+            <w:pPr>
+              <w:rPr>
+                <w:rFonts w:cstheme="minorHAnsi"/>
+              </w:rPr>
+            </w:pPr>
+            <w:r>
+              <w:rPr>
+                <w:rFonts w:cstheme="minorHAnsi"/>
+              </w:rPr>
+              <w:t>0.2</w:t>
+            </w:r>
+          </w:p>
+        </w:tc>
+        <w:tc>
+          <w:tcPr>
+            <w:tcW w:w="8339" w:type="dxa"/>
+          </w:tcPr>
+          <w:p>
+            <w:pPr>
+              <w:rPr>
+                <w:rFonts w:cstheme="minorHAnsi"/>
+              </w:rPr>
+            </w:pPr>
+            <w:r>
+              <w:rPr>
+                <w:rFonts w:cstheme="minorHAnsi"/>
+              </w:rPr>
+              <w:t xml:space="preserve">The first chapter was </w:t>
+            </w:r>
+            <w:r>
+              <w:rPr>
+                <w:rFonts w:cstheme="minorHAnsi"/>
+              </w:rPr>
+              <w:t>expanded,</w:t>
+            </w:r>
+            <w:r>
+              <w:rPr>
+                <w:rFonts w:cstheme="minorHAnsi"/>
+              </w:rPr>
+              <w:t xml:space="preserve"> and version history was added</w:t>
+            </w:r>
+            <w:r>
+              <w:rPr>
+                <w:rFonts w:cstheme="minorHAnsi"/>
+              </w:rPr>
+              <w:t>.</w:t>
+            </w:r>
+          </w:p>
+        </w:tc>
+      </w:tr>
+    </w:tbl>
+    <w:p>
+      <w:pPr>
         <w:ind w:firstLine="540"/>
-      </w:pPr>
-      <w:r>
-        <w:t>This is a software requirements document</w:t>
-      </w:r>
-      <w:r>
-        <w:t xml:space="preserve"> for GARITS </w:t>
-      </w:r>
-      <w:r>
-        <w:t>and covers the</w:t>
-      </w:r>
-      <w:r>
-        <w:t xml:space="preserve"> functional and non-functional requirements </w:t>
-      </w:r>
-      <w:r>
-        <w:t xml:space="preserve">with </w:t>
-      </w:r>
-      <w:r>
-        <w:t>implementation constraints presented by the customer Quick Fix Fitters.</w:t>
-      </w:r>
+        <w:rPr>
+          <w:rFonts w:cstheme="minorHAnsi"/>
+        </w:rPr>
+      </w:pPr>
+    </w:p>
+    <w:p>
+      <w:pPr>
+        <w:rPr>
+          <w:rFonts w:cstheme="minorHAnsi"/>
+          <w:color w:val="000000" w:themeColor="text1"/>
+        </w:rPr>
+      </w:pPr>
     </w:p>
     <w:sectPr>
       <w:type w:val="continuous"/>
@@ -1228,6 +1619,7 @@
       <w:dataBinding w:prefixMappings="xmlns:ns0='http://purl.org/dc/elements/1.1/' xmlns:ns1='http://schemas.openxmlformats.org/package/2006/metadata/core-properties' " w:xpath="/ns1:coreProperties[1]/ns0:creator[1]" w:storeItemID="{6C3C8BC8-F283-45AE-878A-BAB7291924A1}"/>
       <w:text/>
     </w:sdtPr>
+    <w:sdtEndPr/>
     <w:sdtContent>
       <w:p>
         <w:pPr>
@@ -1274,6 +1666,7 @@
         <w:calendar w:val="gregorian"/>
       </w:date>
     </w:sdtPr>
+    <w:sdtEndPr/>
     <w:sdtContent>
       <w:p>
         <w:pPr>
@@ -2639,6 +3032,25 @@
       <w:u w:val="single"/>
     </w:rPr>
   </w:style>
+  <w:style w:type="table" w:styleId="TableGrid">
+    <w:name w:val="Table Grid"/>
+    <w:basedOn w:val="TableNormal"/>
+    <w:uiPriority w:val="39"/>
+    <w:rsid w:val="00115A5E"/>
+    <w:pPr>
+      <w:spacing w:after="0" w:line="240" w:lineRule="auto"/>
+    </w:pPr>
+    <w:tblPr>
+      <w:tblBorders>
+        <w:top w:val="single" w:sz="4" w:space="0" w:color="auto"/>
+        <w:left w:val="single" w:sz="4" w:space="0" w:color="auto"/>
+        <w:bottom w:val="single" w:sz="4" w:space="0" w:color="auto"/>
+        <w:right w:val="single" w:sz="4" w:space="0" w:color="auto"/>
+        <w:insideH w:val="single" w:sz="4" w:space="0" w:color="auto"/>
+        <w:insideV w:val="single" w:sz="4" w:space="0" w:color="auto"/>
+      </w:tblBorders>
+    </w:tblPr>
+  </w:style>
 </w:styles>
 </file>
 
@@ -2776,28 +3188,28 @@
     <w:charset w:val="00"/>
     <w:family w:val="roman"/>
     <w:pitch w:val="variable"/>
-    <w:sig w:usb0="E0002AFF" w:usb1="C0007841" w:usb2="00000009" w:usb3="00000000" w:csb0="000001FF" w:csb1="00000000"/>
+    <w:sig w:usb0="E0002EFF" w:usb1="C000785B" w:usb2="00000009" w:usb3="00000000" w:csb0="000001FF" w:csb1="00000000"/>
   </w:font>
   <w:font w:name="Arial">
     <w:panose1 w:val="020B0604020202020204"/>
     <w:charset w:val="00"/>
     <w:family w:val="swiss"/>
     <w:pitch w:val="variable"/>
-    <w:sig w:usb0="E0002AFF" w:usb1="C0007843" w:usb2="00000009" w:usb3="00000000" w:csb0="000001FF" w:csb1="00000000"/>
+    <w:sig w:usb0="E0002EFF" w:usb1="C000785B" w:usb2="00000009" w:usb3="00000000" w:csb0="000001FF" w:csb1="00000000"/>
   </w:font>
   <w:font w:name="Calibri">
     <w:panose1 w:val="020F0502020204030204"/>
     <w:charset w:val="00"/>
     <w:family w:val="swiss"/>
     <w:pitch w:val="variable"/>
-    <w:sig w:usb0="E0002AFF" w:usb1="4000ACFF" w:usb2="00000001" w:usb3="00000000" w:csb0="000001FF" w:csb1="00000000"/>
+    <w:sig w:usb0="E0002AFF" w:usb1="C000247B" w:usb2="00000009" w:usb3="00000000" w:csb0="000001FF" w:csb1="00000000"/>
   </w:font>
   <w:font w:name="Calibri Light">
     <w:panose1 w:val="020F0302020204030204"/>
     <w:charset w:val="00"/>
     <w:family w:val="swiss"/>
     <w:pitch w:val="variable"/>
-    <w:sig w:usb0="A0002AEF" w:usb1="4000207B" w:usb2="00000000" w:usb3="00000000" w:csb0="000001FF" w:csb1="00000000"/>
+    <w:sig w:usb0="E0002AFF" w:usb1="C000247B" w:usb2="00000009" w:usb3="00000000" w:csb0="000001FF" w:csb1="00000000"/>
   </w:font>
 </w:fonts>
 </file>
@@ -2818,6 +3230,8 @@
   </w:compat>
   <w:rsids>
     <w:rsidRoot w:val="00E345FE"/>
+    <w:rsid w:val="00757DB2"/>
+    <w:rsid w:val="00AC7F8F"/>
     <w:rsid w:val="00E345FE"/>
   </w:rsids>
   <m:mathPr>
@@ -3595,7 +4009,7 @@
 </file>
 
 <file path=customXml/itemProps2.xml><?xml version="1.0" encoding="utf-8"?>
-<ds:datastoreItem xmlns:ds="http://schemas.openxmlformats.org/officeDocument/2006/customXml" ds:itemID="{16D056C0-E871-4349-B9F4-07BA0F9CBBFC}">
+<ds:datastoreItem xmlns:ds="http://schemas.openxmlformats.org/officeDocument/2006/customXml" ds:itemID="{C2480B96-EDBF-41AB-A539-1C8B45AE5083}">
   <ds:schemaRefs>
     <ds:schemaRef ds:uri="http://schemas.openxmlformats.org/officeDocument/2006/bibliography"/>
   </ds:schemaRefs>

</xml_diff>